<commit_message>
Book-Library deployment using the kubernetes
</commit_message>
<xml_diff>
--- a/day-3/DAY - 3.docx
+++ b/day-3/DAY - 3.docx
@@ -153,33 +153,164 @@
           <w:lang w:val="en-US"/>
         </w:rPr>
       </w:pPr>
+      <w:r>
+        <w:rPr>
+          <w:noProof/>
+        </w:rPr>
+        <w:drawing>
+          <wp:inline distT="0" distB="0" distL="0" distR="0" wp14:anchorId="39AAC9F1" wp14:editId="30F59BD6">
+            <wp:extent cx="5731510" cy="3589655"/>
+            <wp:effectExtent l="0" t="0" r="2540" b="0"/>
+            <wp:docPr id="670874950" name="Picture 1"/>
+            <wp:cNvGraphicFramePr>
+              <a:graphicFrameLocks xmlns:a="http://schemas.openxmlformats.org/drawingml/2006/main" noChangeAspect="1"/>
+            </wp:cNvGraphicFramePr>
+            <a:graphic xmlns:a="http://schemas.openxmlformats.org/drawingml/2006/main">
+              <a:graphicData uri="http://schemas.openxmlformats.org/drawingml/2006/picture">
+                <pic:pic xmlns:pic="http://schemas.openxmlformats.org/drawingml/2006/picture">
+                  <pic:nvPicPr>
+                    <pic:cNvPr id="670874950" name=""/>
+                    <pic:cNvPicPr/>
+                  </pic:nvPicPr>
+                  <pic:blipFill>
+                    <a:blip r:embed="rId5"/>
+                    <a:stretch>
+                      <a:fillRect/>
+                    </a:stretch>
+                  </pic:blipFill>
+                  <pic:spPr>
+                    <a:xfrm>
+                      <a:off x="0" y="0"/>
+                      <a:ext cx="5731510" cy="3589655"/>
+                    </a:xfrm>
+                    <a:prstGeom prst="rect">
+                      <a:avLst/>
+                    </a:prstGeom>
+                  </pic:spPr>
+                </pic:pic>
+              </a:graphicData>
+            </a:graphic>
+          </wp:inline>
+        </w:drawing>
+      </w:r>
     </w:p>
     <w:p>
       <w:pPr>
-        <w:rPr>
-          <w:sz w:val="32"/>
-          <w:szCs w:val="32"/>
+        <w:jc w:val="center"/>
+        <w:rPr>
+          <w:b/>
+          <w:bCs/>
+          <w:sz w:val="32"/>
+          <w:szCs w:val="32"/>
+          <w:lang w:val="en-US"/>
         </w:rPr>
       </w:pPr>
-      <w:proofErr w:type="spellStart"/>
-      <w:r>
-        <w:rPr>
-          <w:b/>
-          <w:bCs/>
-          <w:sz w:val="32"/>
-          <w:szCs w:val="32"/>
-        </w:rPr>
-        <w:t>abishekpranav@abishekpranav-VMware-Virtual-Platform</w:t>
-      </w:r>
-      <w:proofErr w:type="spellEnd"/>
-      <w:r>
-        <w:rPr>
-          <w:b/>
-          <w:bCs/>
-          <w:sz w:val="32"/>
-          <w:szCs w:val="32"/>
-        </w:rPr>
-        <w:t xml:space="preserve">:~$ </w:t>
+      <w:r>
+        <w:rPr>
+          <w:b/>
+          <w:bCs/>
+          <w:sz w:val="32"/>
+          <w:szCs w:val="32"/>
+          <w:lang w:val="en-US"/>
+        </w:rPr>
+        <w:lastRenderedPageBreak/>
+        <w:drawing>
+          <wp:inline distT="0" distB="0" distL="0" distR="0" wp14:anchorId="0784063F" wp14:editId="61D7AB7E">
+            <wp:extent cx="5731510" cy="778510"/>
+            <wp:effectExtent l="0" t="0" r="2540" b="2540"/>
+            <wp:docPr id="1628752254" name="Picture 1"/>
+            <wp:cNvGraphicFramePr>
+              <a:graphicFrameLocks xmlns:a="http://schemas.openxmlformats.org/drawingml/2006/main" noChangeAspect="1"/>
+            </wp:cNvGraphicFramePr>
+            <a:graphic xmlns:a="http://schemas.openxmlformats.org/drawingml/2006/main">
+              <a:graphicData uri="http://schemas.openxmlformats.org/drawingml/2006/picture">
+                <pic:pic xmlns:pic="http://schemas.openxmlformats.org/drawingml/2006/picture">
+                  <pic:nvPicPr>
+                    <pic:cNvPr id="1628752254" name=""/>
+                    <pic:cNvPicPr/>
+                  </pic:nvPicPr>
+                  <pic:blipFill>
+                    <a:blip r:embed="rId6"/>
+                    <a:stretch>
+                      <a:fillRect/>
+                    </a:stretch>
+                  </pic:blipFill>
+                  <pic:spPr>
+                    <a:xfrm>
+                      <a:off x="0" y="0"/>
+                      <a:ext cx="5731510" cy="778510"/>
+                    </a:xfrm>
+                    <a:prstGeom prst="rect">
+                      <a:avLst/>
+                    </a:prstGeom>
+                  </pic:spPr>
+                </pic:pic>
+              </a:graphicData>
+            </a:graphic>
+          </wp:inline>
+        </w:drawing>
+      </w:r>
+    </w:p>
+    <w:p>
+      <w:pPr>
+        <w:jc w:val="center"/>
+        <w:rPr>
+          <w:b/>
+          <w:bCs/>
+          <w:sz w:val="32"/>
+          <w:szCs w:val="32"/>
+          <w:lang w:val="en-US"/>
+        </w:rPr>
+      </w:pPr>
+    </w:p>
+    <w:p>
+      <w:pPr>
+        <w:rPr>
+          <w:b/>
+          <w:bCs/>
+          <w:sz w:val="32"/>
+          <w:szCs w:val="32"/>
+        </w:rPr>
+      </w:pPr>
+      <w:proofErr w:type="spellStart"/>
+      <w:r>
+        <w:rPr>
+          <w:b/>
+          <w:bCs/>
+          <w:sz w:val="32"/>
+          <w:szCs w:val="32"/>
+        </w:rPr>
+        <w:t>abishekpranav@abishekpranav-VMware-Virtual-</w:t>
+      </w:r>
+      <w:proofErr w:type="gramStart"/>
+      <w:r>
+        <w:rPr>
+          <w:b/>
+          <w:bCs/>
+          <w:sz w:val="32"/>
+          <w:szCs w:val="32"/>
+        </w:rPr>
+        <w:t>Platform</w:t>
+      </w:r>
+      <w:proofErr w:type="spellEnd"/>
+      <w:r>
+        <w:rPr>
+          <w:b/>
+          <w:bCs/>
+          <w:sz w:val="32"/>
+          <w:szCs w:val="32"/>
+        </w:rPr>
+        <w:t>:~</w:t>
+      </w:r>
+      <w:proofErr w:type="gramEnd"/>
+      <w:r>
+        <w:rPr>
+          <w:b/>
+          <w:bCs/>
+          <w:sz w:val="32"/>
+          <w:szCs w:val="32"/>
+        </w:rPr>
+        <w:t xml:space="preserve">$ </w:t>
       </w:r>
       <w:proofErr w:type="spellStart"/>
       <w:r>
@@ -201,6 +332,14 @@
         </w:rPr>
         <w:t xml:space="preserve"> start</w:t>
       </w:r>
+    </w:p>
+    <w:p>
+      <w:pPr>
+        <w:rPr>
+          <w:sz w:val="32"/>
+          <w:szCs w:val="32"/>
+        </w:rPr>
+      </w:pPr>
       <w:r>
         <w:rPr>
           <w:sz w:val="32"/>
@@ -329,7 +468,7 @@
         <w:br/>
         <w:t>     Using image </w:t>
       </w:r>
-      <w:hyperlink r:id="rId5" w:tgtFrame="_blank" w:history="1">
+      <w:hyperlink r:id="rId7" w:tgtFrame="_blank" w:history="1">
         <w:r>
           <w:rPr>
             <w:rStyle w:val="Hyperlink"/>
@@ -411,7 +550,6 @@
           <w:sz w:val="32"/>
           <w:szCs w:val="32"/>
         </w:rPr>
-        <w:lastRenderedPageBreak/>
         <w:br/>
       </w:r>
       <w:proofErr w:type="spellStart"/>
@@ -698,6 +836,7 @@
           <w:sz w:val="32"/>
           <w:szCs w:val="32"/>
         </w:rPr>
+        <w:lastRenderedPageBreak/>
         <w:br/>
       </w:r>
       <w:proofErr w:type="spellStart"/>
@@ -816,8 +955,10 @@
     <w:p>
       <w:pPr>
         <w:rPr>
-          <w:sz w:val="24"/>
-          <w:szCs w:val="24"/>
+          <w:b/>
+          <w:bCs/>
+          <w:sz w:val="32"/>
+          <w:szCs w:val="32"/>
         </w:rPr>
       </w:pPr>
       <w:r>
@@ -898,43 +1039,12 @@
         <w:t>deployment.yml</w:t>
       </w:r>
       <w:proofErr w:type="spellEnd"/>
-      <w:r>
-        <w:rPr>
-          <w:sz w:val="32"/>
-          <w:szCs w:val="32"/>
-        </w:rPr>
-        <w:br/>
-      </w:r>
-      <w:proofErr w:type="spellStart"/>
-      <w:r>
-        <w:rPr>
-          <w:sz w:val="24"/>
-          <w:szCs w:val="24"/>
-        </w:rPr>
-        <w:t>deployment.apps</w:t>
-      </w:r>
-      <w:proofErr w:type="spellEnd"/>
-      <w:r>
-        <w:rPr>
-          <w:sz w:val="24"/>
-          <w:szCs w:val="24"/>
-        </w:rPr>
-        <w:t>/nginx-login created</w:t>
-      </w:r>
-      <w:r>
-        <w:rPr>
-          <w:sz w:val="24"/>
-          <w:szCs w:val="24"/>
-        </w:rPr>
-        <w:br/>
-        <w:t>service/nginx-login-service created</w:t>
-      </w:r>
     </w:p>
     <w:p>
       <w:pPr>
         <w:rPr>
-          <w:sz w:val="32"/>
-          <w:szCs w:val="32"/>
+          <w:sz w:val="24"/>
+          <w:szCs w:val="24"/>
         </w:rPr>
       </w:pPr>
       <w:r>
@@ -945,131 +1055,172 @@
         <w:br/>
       </w:r>
       <w:proofErr w:type="spellStart"/>
-      <w:r>
-        <w:rPr>
-          <w:b/>
-          <w:bCs/>
-          <w:sz w:val="32"/>
-          <w:szCs w:val="32"/>
-        </w:rPr>
-        <w:t>abishekpranav@abishekpranav-VMware-Virtual-</w:t>
-      </w:r>
       <w:proofErr w:type="gramStart"/>
       <w:r>
         <w:rPr>
-          <w:b/>
-          <w:bCs/>
-          <w:sz w:val="32"/>
-          <w:szCs w:val="32"/>
-        </w:rPr>
-        <w:t>Platform</w:t>
-      </w:r>
-      <w:proofErr w:type="spellEnd"/>
-      <w:r>
-        <w:rPr>
-          <w:b/>
-          <w:bCs/>
-          <w:sz w:val="32"/>
-          <w:szCs w:val="32"/>
-        </w:rPr>
-        <w:t>:~</w:t>
-      </w:r>
+          <w:sz w:val="24"/>
+          <w:szCs w:val="24"/>
+        </w:rPr>
+        <w:t>deployment.apps</w:t>
+      </w:r>
+      <w:proofErr w:type="spellEnd"/>
       <w:proofErr w:type="gramEnd"/>
       <w:r>
         <w:rPr>
-          <w:b/>
-          <w:bCs/>
-          <w:sz w:val="32"/>
-          <w:szCs w:val="32"/>
-        </w:rPr>
-        <w:t xml:space="preserve">$ </w:t>
-      </w:r>
-      <w:proofErr w:type="spellStart"/>
-      <w:r>
-        <w:rPr>
-          <w:b/>
-          <w:bCs/>
-          <w:sz w:val="32"/>
-          <w:szCs w:val="32"/>
-        </w:rPr>
-        <w:t>kubectl</w:t>
-      </w:r>
-      <w:proofErr w:type="spellEnd"/>
-      <w:r>
-        <w:rPr>
-          <w:b/>
-          <w:bCs/>
-          <w:sz w:val="32"/>
-          <w:szCs w:val="32"/>
-        </w:rPr>
-        <w:t xml:space="preserve"> get pods</w:t>
-      </w:r>
-      <w:r>
-        <w:rPr>
-          <w:sz w:val="32"/>
-          <w:szCs w:val="32"/>
-        </w:rPr>
-        <w:br/>
-      </w:r>
-      <w:proofErr w:type="spellStart"/>
-      <w:r>
-        <w:rPr>
-          <w:b/>
-          <w:bCs/>
-          <w:sz w:val="32"/>
-          <w:szCs w:val="32"/>
-        </w:rPr>
-        <w:t>kubectl</w:t>
-      </w:r>
-      <w:proofErr w:type="spellEnd"/>
-      <w:r>
-        <w:rPr>
-          <w:b/>
-          <w:bCs/>
-          <w:sz w:val="32"/>
-          <w:szCs w:val="32"/>
-        </w:rPr>
-        <w:t xml:space="preserve"> get deployments</w:t>
-      </w:r>
-      <w:r>
-        <w:rPr>
-          <w:b/>
-          <w:bCs/>
-          <w:sz w:val="32"/>
-          <w:szCs w:val="32"/>
-        </w:rPr>
-        <w:br/>
-      </w:r>
-      <w:proofErr w:type="spellStart"/>
-      <w:r>
-        <w:rPr>
-          <w:b/>
-          <w:bCs/>
-          <w:sz w:val="32"/>
-          <w:szCs w:val="32"/>
-        </w:rPr>
-        <w:t>kubectl</w:t>
-      </w:r>
-      <w:proofErr w:type="spellEnd"/>
-      <w:r>
-        <w:rPr>
-          <w:b/>
-          <w:bCs/>
-          <w:sz w:val="32"/>
-          <w:szCs w:val="32"/>
-        </w:rPr>
-        <w:t xml:space="preserve"> get services</w:t>
+          <w:sz w:val="24"/>
+          <w:szCs w:val="24"/>
+        </w:rPr>
+        <w:t>/nginx-login created</w:t>
+      </w:r>
+      <w:r>
+        <w:rPr>
+          <w:sz w:val="24"/>
+          <w:szCs w:val="24"/>
+        </w:rPr>
+        <w:br/>
+        <w:t>service/nginx-login-service created</w:t>
       </w:r>
     </w:p>
     <w:p>
       <w:pPr>
         <w:rPr>
-          <w:sz w:val="24"/>
-          <w:szCs w:val="24"/>
+          <w:sz w:val="32"/>
+          <w:szCs w:val="32"/>
         </w:rPr>
       </w:pPr>
       <w:r>
         <w:rPr>
+          <w:sz w:val="32"/>
+          <w:szCs w:val="32"/>
+        </w:rPr>
+        <w:br/>
+      </w:r>
+      <w:proofErr w:type="spellStart"/>
+      <w:r>
+        <w:rPr>
+          <w:b/>
+          <w:bCs/>
+          <w:sz w:val="32"/>
+          <w:szCs w:val="32"/>
+        </w:rPr>
+        <w:t>abishekpranav@abishekpranav-VMware-Virtual-</w:t>
+      </w:r>
+      <w:proofErr w:type="gramStart"/>
+      <w:r>
+        <w:rPr>
+          <w:b/>
+          <w:bCs/>
+          <w:sz w:val="32"/>
+          <w:szCs w:val="32"/>
+        </w:rPr>
+        <w:t>Platform</w:t>
+      </w:r>
+      <w:proofErr w:type="spellEnd"/>
+      <w:r>
+        <w:rPr>
+          <w:b/>
+          <w:bCs/>
+          <w:sz w:val="32"/>
+          <w:szCs w:val="32"/>
+        </w:rPr>
+        <w:t>:~</w:t>
+      </w:r>
+      <w:proofErr w:type="gramEnd"/>
+      <w:r>
+        <w:rPr>
+          <w:b/>
+          <w:bCs/>
+          <w:sz w:val="32"/>
+          <w:szCs w:val="32"/>
+        </w:rPr>
+        <w:t xml:space="preserve">$ </w:t>
+      </w:r>
+      <w:proofErr w:type="spellStart"/>
+      <w:r>
+        <w:rPr>
+          <w:b/>
+          <w:bCs/>
+          <w:sz w:val="32"/>
+          <w:szCs w:val="32"/>
+        </w:rPr>
+        <w:t>kubectl</w:t>
+      </w:r>
+      <w:proofErr w:type="spellEnd"/>
+      <w:r>
+        <w:rPr>
+          <w:b/>
+          <w:bCs/>
+          <w:sz w:val="32"/>
+          <w:szCs w:val="32"/>
+        </w:rPr>
+        <w:t xml:space="preserve"> get pods</w:t>
+      </w:r>
+      <w:r>
+        <w:rPr>
+          <w:sz w:val="32"/>
+          <w:szCs w:val="32"/>
+        </w:rPr>
+        <w:br/>
+      </w:r>
+      <w:proofErr w:type="spellStart"/>
+      <w:r>
+        <w:rPr>
+          <w:b/>
+          <w:bCs/>
+          <w:sz w:val="32"/>
+          <w:szCs w:val="32"/>
+        </w:rPr>
+        <w:t>kubectl</w:t>
+      </w:r>
+      <w:proofErr w:type="spellEnd"/>
+      <w:r>
+        <w:rPr>
+          <w:b/>
+          <w:bCs/>
+          <w:sz w:val="32"/>
+          <w:szCs w:val="32"/>
+        </w:rPr>
+        <w:t xml:space="preserve"> get deployments</w:t>
+      </w:r>
+      <w:r>
+        <w:rPr>
+          <w:b/>
+          <w:bCs/>
+          <w:sz w:val="32"/>
+          <w:szCs w:val="32"/>
+        </w:rPr>
+        <w:br/>
+      </w:r>
+      <w:proofErr w:type="spellStart"/>
+      <w:r>
+        <w:rPr>
+          <w:b/>
+          <w:bCs/>
+          <w:sz w:val="32"/>
+          <w:szCs w:val="32"/>
+        </w:rPr>
+        <w:t>kubectl</w:t>
+      </w:r>
+      <w:proofErr w:type="spellEnd"/>
+      <w:r>
+        <w:rPr>
+          <w:b/>
+          <w:bCs/>
+          <w:sz w:val="32"/>
+          <w:szCs w:val="32"/>
+        </w:rPr>
+        <w:t xml:space="preserve"> get services</w:t>
+      </w:r>
+    </w:p>
+    <w:p>
+      <w:pPr>
+        <w:rPr>
+          <w:sz w:val="24"/>
+          <w:szCs w:val="24"/>
+        </w:rPr>
+      </w:pPr>
+      <w:r>
+        <w:rPr>
           <w:sz w:val="24"/>
           <w:szCs w:val="24"/>
         </w:rPr>
@@ -1098,13 +1249,6 @@
           <w:szCs w:val="24"/>
         </w:rPr>
         <w:br/>
-      </w:r>
-      <w:r>
-        <w:rPr>
-          <w:sz w:val="24"/>
-          <w:szCs w:val="24"/>
-        </w:rPr>
-        <w:lastRenderedPageBreak/>
         <w:t>nginx-login   1/1     1            1           9s</w:t>
       </w:r>
       <w:r>
@@ -1113,7 +1257,23 @@
           <w:szCs w:val="24"/>
         </w:rPr>
         <w:br/>
-        <w:t>NAME                  TYPE        CLUSTER-IP     EXTERNAL-IP   PORT(S)        AGE</w:t>
+        <w:t>NAME                  TYPE        CLUSTER-IP     EXTERNAL-IP   PORT(</w:t>
+      </w:r>
+      <w:proofErr w:type="gramStart"/>
+      <w:r>
+        <w:rPr>
+          <w:sz w:val="24"/>
+          <w:szCs w:val="24"/>
+        </w:rPr>
+        <w:t xml:space="preserve">S)   </w:t>
+      </w:r>
+      <w:proofErr w:type="gramEnd"/>
+      <w:r>
+        <w:rPr>
+          <w:sz w:val="24"/>
+          <w:szCs w:val="24"/>
+        </w:rPr>
+        <w:t>     AGE</w:t>
       </w:r>
       <w:r>
         <w:rPr>
@@ -1178,62 +1338,119 @@
         </w:rPr>
         <w:t xml:space="preserve">    10.106.75.42   &lt;none&gt;        80:30008/TCP   9s</w:t>
       </w:r>
-      <w:r>
-        <w:rPr>
-          <w:sz w:val="24"/>
-          <w:szCs w:val="24"/>
-        </w:rPr>
-        <w:br/>
-      </w:r>
-      <w:proofErr w:type="spellStart"/>
-      <w:r>
-        <w:rPr>
-          <w:sz w:val="24"/>
-          <w:szCs w:val="24"/>
-        </w:rPr>
-        <w:t>abishekpranav@abishekpranav-VMware-Virtual-Platform</w:t>
-      </w:r>
-      <w:proofErr w:type="spellEnd"/>
-      <w:r>
-        <w:rPr>
-          <w:sz w:val="24"/>
-          <w:szCs w:val="24"/>
-        </w:rPr>
-        <w:t xml:space="preserve">:~$ </w:t>
-      </w:r>
-      <w:proofErr w:type="spellStart"/>
-      <w:r>
-        <w:rPr>
-          <w:sz w:val="24"/>
-          <w:szCs w:val="24"/>
+    </w:p>
+    <w:p>
+      <w:pPr>
+        <w:rPr>
+          <w:b/>
+          <w:bCs/>
+          <w:sz w:val="32"/>
+          <w:szCs w:val="32"/>
+        </w:rPr>
+      </w:pPr>
+      <w:r>
+        <w:rPr>
+          <w:sz w:val="24"/>
+          <w:szCs w:val="24"/>
+        </w:rPr>
+        <w:br/>
+      </w:r>
+      <w:proofErr w:type="spellStart"/>
+      <w:r>
+        <w:rPr>
+          <w:b/>
+          <w:bCs/>
+          <w:sz w:val="32"/>
+          <w:szCs w:val="32"/>
+        </w:rPr>
+        <w:t>abishekpranav@abishekpranav-VMware-Virtual-</w:t>
+      </w:r>
+      <w:proofErr w:type="gramStart"/>
+      <w:r>
+        <w:rPr>
+          <w:b/>
+          <w:bCs/>
+          <w:sz w:val="32"/>
+          <w:szCs w:val="32"/>
+        </w:rPr>
+        <w:t>Platform</w:t>
+      </w:r>
+      <w:proofErr w:type="spellEnd"/>
+      <w:r>
+        <w:rPr>
+          <w:b/>
+          <w:bCs/>
+          <w:sz w:val="32"/>
+          <w:szCs w:val="32"/>
+        </w:rPr>
+        <w:t>:~</w:t>
+      </w:r>
+      <w:proofErr w:type="gramEnd"/>
+      <w:r>
+        <w:rPr>
+          <w:b/>
+          <w:bCs/>
+          <w:sz w:val="32"/>
+          <w:szCs w:val="32"/>
+        </w:rPr>
+        <w:t xml:space="preserve">$ </w:t>
+      </w:r>
+      <w:proofErr w:type="spellStart"/>
+      <w:r>
+        <w:rPr>
+          <w:b/>
+          <w:bCs/>
+          <w:sz w:val="32"/>
+          <w:szCs w:val="32"/>
         </w:rPr>
         <w:t>minikube</w:t>
       </w:r>
       <w:proofErr w:type="spellEnd"/>
       <w:r>
         <w:rPr>
-          <w:sz w:val="24"/>
-          <w:szCs w:val="24"/>
-        </w:rPr>
-        <w:t xml:space="preserve"> service nginx-login-service --</w:t>
-      </w:r>
-      <w:proofErr w:type="spellStart"/>
-      <w:r>
-        <w:rPr>
-          <w:sz w:val="24"/>
-          <w:szCs w:val="24"/>
+          <w:b/>
+          <w:bCs/>
+          <w:sz w:val="32"/>
+          <w:szCs w:val="32"/>
+        </w:rPr>
+        <w:t xml:space="preserve"> service nginx-login-service </w:t>
+      </w:r>
+      <w:r>
+        <w:rPr>
+          <w:b/>
+          <w:bCs/>
+          <w:sz w:val="32"/>
+          <w:szCs w:val="32"/>
+        </w:rPr>
+        <w:t>–</w:t>
+      </w:r>
+      <w:proofErr w:type="spellStart"/>
+      <w:r>
+        <w:rPr>
+          <w:b/>
+          <w:bCs/>
+          <w:sz w:val="32"/>
+          <w:szCs w:val="32"/>
         </w:rPr>
         <w:t>url</w:t>
       </w:r>
       <w:proofErr w:type="spellEnd"/>
-      <w:r>
-        <w:rPr>
-          <w:sz w:val="24"/>
-          <w:szCs w:val="24"/>
-        </w:rPr>
-        <w:br/>
-      </w:r>
-      <w:hyperlink r:id="rId6" w:tgtFrame="_blank" w:history="1">
+    </w:p>
+    <w:p>
+      <w:pPr>
+        <w:rPr>
+          <w:sz w:val="24"/>
+          <w:szCs w:val="24"/>
+        </w:rPr>
+      </w:pPr>
+      <w:r>
+        <w:rPr>
+          <w:sz w:val="24"/>
+          <w:szCs w:val="24"/>
+        </w:rPr>
+        <w:br/>
+      </w:r>
+      <w:hyperlink r:id="rId8" w:tgtFrame="_blank" w:history="1">
         <w:r>
           <w:rPr>
             <w:rStyle w:val="Hyperlink"/>
@@ -1857,6 +2074,7 @@
   <w:style w:type="character" w:default="1" w:styleId="DefaultParagraphFont">
     <w:name w:val="Default Paragraph Font"/>
     <w:uiPriority w:val="1"/>
+    <w:semiHidden/>
     <w:unhideWhenUsed/>
   </w:style>
   <w:style w:type="table" w:default="1" w:styleId="TableNormal">

</xml_diff>